<commit_message>
fix: update CV files with correct author name
</commit_message>
<xml_diff>
--- a/static/assets/cv/CV-Junbo_Lian.docx
+++ b/static/assets/cv/CV-Junbo_Lian.docx
@@ -12526,6 +12526,10 @@
 </file>
 
 <file path=customXml/item1.xml><?xml version="1.0" encoding="utf-8"?>
+<b:Sources xmlns:b="http://schemas.openxmlformats.org/officeDocument/2006/bibliography" xmlns="http://schemas.openxmlformats.org/officeDocument/2006/bibliography" SelectedStyle="\APASixthEditionOfficeOnline.xsl" StyleName="APA" Version="6"/>
+</file>
+
+<file path=customXml/item2.xml><?xml version="1.0" encoding="utf-8"?>
 <s:customData xmlns="http://www.wps.cn/officeDocument/2013/wpsCustomData" xmlns:s="http://www.wps.cn/officeDocument/2013/wpsCustomData">
   <customSectProps>
     <customSectPr/>
@@ -12536,22 +12540,18 @@
 </s:customData>
 </file>
 
-<file path=customXml/item2.xml><?xml version="1.0" encoding="utf-8"?>
-<b:Sources xmlns:b="http://schemas.openxmlformats.org/officeDocument/2006/bibliography" xmlns="http://schemas.openxmlformats.org/officeDocument/2006/bibliography" SelectedStyle="\APASixthEditionOfficeOnline.xsl" StyleName="APA" Version="6"/>
+<file path=customXml/itemProps1.xml><?xml version="1.0" encoding="utf-8"?>
+<ds:datastoreItem xmlns:ds="http://schemas.openxmlformats.org/officeDocument/2006/customXml" ds:itemID="{D474E2D7-7A46-4674-A16F-FC0E7D934E8D}">
+  <ds:schemaRefs>
+    <ds:schemaRef ds:uri="http://schemas.openxmlformats.org/officeDocument/2006/bibliography"/>
+  </ds:schemaRefs>
+</ds:datastoreItem>
 </file>
 
-<file path=customXml/itemProps1.xml><?xml version="1.0" encoding="utf-8"?>
+<file path=customXml/itemProps2.xml><?xml version="1.0" encoding="utf-8"?>
 <ds:datastoreItem xmlns:ds="http://schemas.openxmlformats.org/officeDocument/2006/customXml" ds:itemID="{B1977F7D-205B-4081-913C-38D41E755F92}">
   <ds:schemaRefs>
     <ds:schemaRef ds:uri="http://www.wps.cn/officeDocument/2013/wpsCustomData"/>
   </ds:schemaRefs>
 </ds:datastoreItem>
-</file>
-
-<file path=customXml/itemProps2.xml><?xml version="1.0" encoding="utf-8"?>
-<ds:datastoreItem xmlns:ds="http://schemas.openxmlformats.org/officeDocument/2006/customXml" ds:itemID="{D474E2D7-7A46-4674-A16F-FC0E7D934E8D}">
-  <ds:schemaRefs>
-    <ds:schemaRef ds:uri="http://schemas.openxmlformats.org/officeDocument/2006/bibliography"/>
-  </ds:schemaRefs>
-</ds:datastoreItem>
 </file>
</xml_diff>